<commit_message>
Update Intern Project Submission Template Gateway - 7.18.22.docx
</commit_message>
<xml_diff>
--- a/Interns/Intern Project Submission Template Gateway - 7.18.22.docx
+++ b/Interns/Intern Project Submission Template Gateway - 7.18.22.docx
@@ -1319,6 +1319,20 @@
                 <w:sz w:val="20"/>
               </w:rPr>
             </w:pPr>
+            <w:r>
+              <w:rPr>
+                <w:rFonts w:ascii="Times New Roman" w:hAnsi="Times New Roman" w:cs="Times New Roman"/>
+                <w:sz w:val="20"/>
+              </w:rPr>
+              <w:t>The main goal of this project will be to use the Lunar Meteoroid Ejecta Engineering Model (LMEEM) to study how the meteoroid ejecta environment changes</w:t>
+            </w:r>
+            <w:r>
+              <w:rPr>
+                <w:rFonts w:ascii="Times New Roman" w:hAnsi="Times New Roman" w:cs="Times New Roman"/>
+                <w:sz w:val="20"/>
+              </w:rPr>
+              <w:t xml:space="preserve"> on the lunar surface for a given lander or habitat and for different landing locations. Meteoroid ejecta is created when a meteor hits the Moon at hypervelocity speeds. The excavated material from the crater is ejected, typically at much slower speeds than the primary meteor, and is called the meteoroid ejecta. </w:t>
+            </w:r>
           </w:p>
         </w:tc>
       </w:tr>
@@ -1378,6 +1392,13 @@
                 <w:sz w:val="20"/>
               </w:rPr>
             </w:pPr>
+            <w:r>
+              <w:rPr>
+                <w:rFonts w:ascii="Times New Roman" w:hAnsi="Times New Roman" w:cs="Times New Roman"/>
+                <w:sz w:val="20"/>
+              </w:rPr>
+              <w:t>Familiarity with Python and Object-Oriented C++ in addition to MS products (PowerPoint, Excel, Word, etc.)</w:t>
+            </w:r>
           </w:p>
         </w:tc>
       </w:tr>
@@ -1623,7 +1644,7 @@
                 </w:rPr>
                 <w:id w:val="1518351631"/>
                 <w14:checkbox>
-                  <w14:checked w14:val="0"/>
+                  <w14:checked w14:val="1"/>
                   <w14:checkedState w14:val="2612" w14:font="MS Gothic"/>
                   <w14:uncheckedState w14:val="2610" w14:font="MS Gothic"/>
                 </w14:checkbox>
@@ -1635,7 +1656,7 @@
                     <w:rFonts w:ascii="MS Gothic" w:eastAsia="MS Gothic" w:hAnsi="MS Gothic" w:cs="Times New Roman" w:hint="eastAsia"/>
                     <w:sz w:val="20"/>
                   </w:rPr>
-                  <w:t>☐</w:t>
+                  <w:t>☒</w:t>
                 </w:r>
               </w:sdtContent>
             </w:sdt>
@@ -1669,7 +1690,7 @@
                 </w:rPr>
                 <w:id w:val="-682902755"/>
                 <w14:checkbox>
-                  <w14:checked w14:val="0"/>
+                  <w14:checked w14:val="1"/>
                   <w14:checkedState w14:val="2612" w14:font="MS Gothic"/>
                   <w14:uncheckedState w14:val="2610" w14:font="MS Gothic"/>
                 </w14:checkbox>
@@ -1681,7 +1702,7 @@
                     <w:rFonts w:ascii="MS Gothic" w:eastAsia="MS Gothic" w:hAnsi="MS Gothic" w:cs="Times New Roman" w:hint="eastAsia"/>
                     <w:sz w:val="20"/>
                   </w:rPr>
-                  <w:t>☐</w:t>
+                  <w:t>☒</w:t>
                 </w:r>
               </w:sdtContent>
             </w:sdt>
@@ -1715,7 +1736,7 @@
                 </w:rPr>
                 <w:id w:val="-1434896166"/>
                 <w14:checkbox>
-                  <w14:checked w14:val="0"/>
+                  <w14:checked w14:val="1"/>
                   <w14:checkedState w14:val="2612" w14:font="MS Gothic"/>
                   <w14:uncheckedState w14:val="2610" w14:font="MS Gothic"/>
                 </w14:checkbox>
@@ -1727,7 +1748,7 @@
                     <w:rFonts w:ascii="MS Gothic" w:eastAsia="MS Gothic" w:hAnsi="MS Gothic" w:cs="Times New Roman" w:hint="eastAsia"/>
                     <w:sz w:val="20"/>
                   </w:rPr>
-                  <w:t>☐</w:t>
+                  <w:t>☒</w:t>
                 </w:r>
               </w:sdtContent>
             </w:sdt>
@@ -1761,7 +1782,7 @@
                 </w:rPr>
                 <w:id w:val="-1367291773"/>
                 <w14:checkbox>
-                  <w14:checked w14:val="0"/>
+                  <w14:checked w14:val="1"/>
                   <w14:checkedState w14:val="2612" w14:font="MS Gothic"/>
                   <w14:uncheckedState w14:val="2610" w14:font="MS Gothic"/>
                 </w14:checkbox>
@@ -1773,7 +1794,7 @@
                     <w:rFonts w:ascii="MS Gothic" w:eastAsia="MS Gothic" w:hAnsi="MS Gothic" w:cs="Times New Roman" w:hint="eastAsia"/>
                     <w:sz w:val="20"/>
                   </w:rPr>
-                  <w:t>☐</w:t>
+                  <w:t>☒</w:t>
                 </w:r>
               </w:sdtContent>
             </w:sdt>
@@ -1800,7 +1821,7 @@
                 </w:rPr>
                 <w:id w:val="-1065483591"/>
                 <w14:checkbox>
-                  <w14:checked w14:val="0"/>
+                  <w14:checked w14:val="1"/>
                   <w14:checkedState w14:val="2612" w14:font="MS Gothic"/>
                   <w14:uncheckedState w14:val="2610" w14:font="MS Gothic"/>
                 </w14:checkbox>
@@ -1812,7 +1833,7 @@
                     <w:rFonts w:ascii="MS Gothic" w:eastAsia="MS Gothic" w:hAnsi="MS Gothic" w:cs="Times New Roman" w:hint="eastAsia"/>
                     <w:sz w:val="20"/>
                   </w:rPr>
-                  <w:t>☐</w:t>
+                  <w:t>☒</w:t>
                 </w:r>
               </w:sdtContent>
             </w:sdt>
@@ -1839,7 +1860,7 @@
                 </w:rPr>
                 <w:id w:val="-1125157516"/>
                 <w14:checkbox>
-                  <w14:checked w14:val="0"/>
+                  <w14:checked w14:val="1"/>
                   <w14:checkedState w14:val="2612" w14:font="MS Gothic"/>
                   <w14:uncheckedState w14:val="2610" w14:font="MS Gothic"/>
                 </w14:checkbox>
@@ -1851,7 +1872,7 @@
                     <w:rFonts w:ascii="MS Gothic" w:eastAsia="MS Gothic" w:hAnsi="MS Gothic" w:cs="Times New Roman" w:hint="eastAsia"/>
                     <w:sz w:val="20"/>
                   </w:rPr>
-                  <w:t>☐</w:t>
+                  <w:t>☒</w:t>
                 </w:r>
               </w:sdtContent>
             </w:sdt>
@@ -2245,7 +2266,7 @@
                 </w:rPr>
                 <w:id w:val="517975821"/>
                 <w14:checkbox>
-                  <w14:checked w14:val="0"/>
+                  <w14:checked w14:val="1"/>
                   <w14:checkedState w14:val="2612" w14:font="MS Gothic"/>
                   <w14:uncheckedState w14:val="2610" w14:font="MS Gothic"/>
                 </w14:checkbox>
@@ -2257,7 +2278,7 @@
                     <w:rFonts w:ascii="MS Gothic" w:eastAsia="MS Gothic" w:hAnsi="MS Gothic" w:cs="Times New Roman" w:hint="eastAsia"/>
                     <w:sz w:val="20"/>
                   </w:rPr>
-                  <w:t>☐</w:t>
+                  <w:t>☒</w:t>
                 </w:r>
               </w:sdtContent>
             </w:sdt>
@@ -2383,7 +2404,7 @@
                 </w:rPr>
                 <w:id w:val="370348313"/>
                 <w14:checkbox>
-                  <w14:checked w14:val="0"/>
+                  <w14:checked w14:val="1"/>
                   <w14:checkedState w14:val="2612" w14:font="MS Gothic"/>
                   <w14:uncheckedState w14:val="2610" w14:font="MS Gothic"/>
                 </w14:checkbox>
@@ -2395,7 +2416,7 @@
                     <w:rFonts w:ascii="MS Gothic" w:eastAsia="MS Gothic" w:hAnsi="MS Gothic" w:cs="Times New Roman" w:hint="eastAsia"/>
                     <w:sz w:val="20"/>
                   </w:rPr>
-                  <w:t>☐</w:t>
+                  <w:t>☒</w:t>
                 </w:r>
               </w:sdtContent>
             </w:sdt>
@@ -2567,7 +2588,7 @@
                 </w:rPr>
                 <w:id w:val="1044174160"/>
                 <w14:checkbox>
-                  <w14:checked w14:val="0"/>
+                  <w14:checked w14:val="1"/>
                   <w14:checkedState w14:val="2612" w14:font="MS Gothic"/>
                   <w14:uncheckedState w14:val="2610" w14:font="MS Gothic"/>
                 </w14:checkbox>
@@ -2579,7 +2600,7 @@
                     <w:rFonts w:ascii="MS Gothic" w:eastAsia="MS Gothic" w:hAnsi="MS Gothic" w:cs="Times New Roman" w:hint="eastAsia"/>
                     <w:sz w:val="20"/>
                   </w:rPr>
-                  <w:t>☐</w:t>
+                  <w:t>☒</w:t>
                 </w:r>
               </w:sdtContent>
             </w:sdt>
@@ -2659,7 +2680,7 @@
                 </w:rPr>
                 <w:id w:val="-685906018"/>
                 <w14:checkbox>
-                  <w14:checked w14:val="0"/>
+                  <w14:checked w14:val="1"/>
                   <w14:checkedState w14:val="2612" w14:font="MS Gothic"/>
                   <w14:uncheckedState w14:val="2610" w14:font="MS Gothic"/>
                 </w14:checkbox>
@@ -2671,7 +2692,7 @@
                     <w:rFonts w:ascii="MS Gothic" w:eastAsia="MS Gothic" w:hAnsi="MS Gothic" w:cs="Times New Roman" w:hint="eastAsia"/>
                     <w:sz w:val="20"/>
                   </w:rPr>
-                  <w:t>☐</w:t>
+                  <w:t>☒</w:t>
                 </w:r>
               </w:sdtContent>
             </w:sdt>
@@ -2797,7 +2818,7 @@
                 </w:rPr>
                 <w:id w:val="203913593"/>
                 <w14:checkbox>
-                  <w14:checked w14:val="0"/>
+                  <w14:checked w14:val="1"/>
                   <w14:checkedState w14:val="2612" w14:font="MS Gothic"/>
                   <w14:uncheckedState w14:val="2610" w14:font="MS Gothic"/>
                 </w14:checkbox>
@@ -2809,7 +2830,7 @@
                     <w:rFonts w:ascii="MS Gothic" w:eastAsia="MS Gothic" w:hAnsi="MS Gothic" w:cs="Times New Roman" w:hint="eastAsia"/>
                     <w:sz w:val="20"/>
                   </w:rPr>
-                  <w:t>☐</w:t>
+                  <w:t>☒</w:t>
                 </w:r>
               </w:sdtContent>
             </w:sdt>
@@ -3257,7 +3278,7 @@
                 </w:rPr>
                 <w:id w:val="449438098"/>
                 <w14:checkbox>
-                  <w14:checked w14:val="0"/>
+                  <w14:checked w14:val="1"/>
                   <w14:checkedState w14:val="2612" w14:font="MS Gothic"/>
                   <w14:uncheckedState w14:val="2610" w14:font="MS Gothic"/>
                 </w14:checkbox>
@@ -3269,7 +3290,7 @@
                     <w:rFonts w:ascii="MS Gothic" w:eastAsia="MS Gothic" w:hAnsi="MS Gothic" w:cs="Times New Roman" w:hint="eastAsia"/>
                     <w:sz w:val="20"/>
                   </w:rPr>
-                  <w:t>☐</w:t>
+                  <w:t>☒</w:t>
                 </w:r>
               </w:sdtContent>
             </w:sdt>
@@ -3349,7 +3370,7 @@
                 </w:rPr>
                 <w:id w:val="1062598637"/>
                 <w14:checkbox>
-                  <w14:checked w14:val="0"/>
+                  <w14:checked w14:val="1"/>
                   <w14:checkedState w14:val="2612" w14:font="MS Gothic"/>
                   <w14:uncheckedState w14:val="2610" w14:font="MS Gothic"/>
                 </w14:checkbox>
@@ -3361,7 +3382,7 @@
                     <w:rFonts w:ascii="MS Gothic" w:eastAsia="MS Gothic" w:hAnsi="MS Gothic" w:cs="Times New Roman" w:hint="eastAsia"/>
                     <w:sz w:val="20"/>
                   </w:rPr>
-                  <w:t>☐</w:t>
+                  <w:t>☒</w:t>
                 </w:r>
               </w:sdtContent>
             </w:sdt>
@@ -3631,7 +3652,7 @@
                 <w:rFonts w:ascii="Times New Roman" w:hAnsi="Times New Roman" w:cs="Times New Roman"/>
                 <w:sz w:val="20"/>
               </w:rPr>
-              <w:t>Full-time or Part-time?</w:t>
+              <w:t>Full-time</w:t>
             </w:r>
           </w:p>
         </w:tc>
@@ -4391,6 +4412,7 @@
     <w:rsid w:val="00612755"/>
     <w:rsid w:val="008F0166"/>
     <w:rsid w:val="008F27C3"/>
+    <w:rsid w:val="00BC7E0C"/>
     <w:rsid w:val="00E52B38"/>
   </w:rsids>
   <m:mathPr>
@@ -5125,6 +5147,15 @@
 </file>
 
 <file path=customXml/item1.xml><?xml version="1.0" encoding="utf-8"?>
+<?mso-contentType ?>
+<FormTemplates xmlns="http://schemas.microsoft.com/sharepoint/v3/contenttype/forms">
+  <Display>DocumentLibraryForm</Display>
+  <Edit>DocumentLibraryForm</Edit>
+  <New>DocumentLibraryForm</New>
+</FormTemplates>
+</file>
+
+<file path=customXml/item2.xml><?xml version="1.0" encoding="utf-8"?>
 <p:properties xmlns:p="http://schemas.microsoft.com/office/2006/metadata/properties" xmlns:xsi="http://www.w3.org/2001/XMLSchema-instance" xmlns:pc="http://schemas.microsoft.com/office/infopath/2007/PartnerControls">
   <documentManagement>
     <TaxCatchAll xmlns="d900e117-17a0-4b24-9e47-511ef1d02c43" xsi:nil="true"/>
@@ -5133,15 +5164,6 @@
     </lcf76f155ced4ddcb4097134ff3c332f>
   </documentManagement>
 </p:properties>
-</file>
-
-<file path=customXml/item2.xml><?xml version="1.0" encoding="utf-8"?>
-<?mso-contentType ?>
-<FormTemplates xmlns="http://schemas.microsoft.com/sharepoint/v3/contenttype/forms">
-  <Display>DocumentLibraryForm</Display>
-  <Edit>DocumentLibraryForm</Edit>
-  <New>DocumentLibraryForm</New>
-</FormTemplates>
 </file>
 
 <file path=customXml/item3.xml><?xml version="1.0" encoding="utf-8"?>
@@ -5367,27 +5389,20 @@
 </file>
 
 <file path=customXml/itemProps1.xml><?xml version="1.0" encoding="utf-8"?>
-<ds:datastoreItem xmlns:ds="http://schemas.openxmlformats.org/officeDocument/2006/customXml" ds:itemID="{8A58D0B9-706E-4099-8098-4B3FF52BAAB5}">
+<ds:datastoreItem xmlns:ds="http://schemas.openxmlformats.org/officeDocument/2006/customXml" ds:itemID="{76F446AA-CEFE-4EBD-A91E-794279EB72BB}">
   <ds:schemaRefs>
-    <ds:schemaRef ds:uri="07604614-3dc3-41ec-bf79-0154897d33cf"/>
-    <ds:schemaRef ds:uri="http://www.w3.org/XML/1998/namespace"/>
-    <ds:schemaRef ds:uri="http://schemas.microsoft.com/office/infopath/2007/PartnerControls"/>
-    <ds:schemaRef ds:uri="http://schemas.microsoft.com/office/2006/metadata/properties"/>
-    <ds:schemaRef ds:uri="http://purl.org/dc/terms/"/>
-    <ds:schemaRef ds:uri="http://schemas.microsoft.com/office/2006/documentManagement/types"/>
-    <ds:schemaRef ds:uri="http://purl.org/dc/dcmitype/"/>
-    <ds:schemaRef ds:uri="97dd7f03-ba60-4fe0-8e3d-75a927f76816"/>
-    <ds:schemaRef ds:uri="http://schemas.openxmlformats.org/package/2006/metadata/core-properties"/>
-    <ds:schemaRef ds:uri="d900e117-17a0-4b24-9e47-511ef1d02c43"/>
-    <ds:schemaRef ds:uri="http://purl.org/dc/elements/1.1/"/>
+    <ds:schemaRef ds:uri="http://schemas.microsoft.com/sharepoint/v3/contenttype/forms"/>
   </ds:schemaRefs>
 </ds:datastoreItem>
 </file>
 
 <file path=customXml/itemProps2.xml><?xml version="1.0" encoding="utf-8"?>
-<ds:datastoreItem xmlns:ds="http://schemas.openxmlformats.org/officeDocument/2006/customXml" ds:itemID="{76F446AA-CEFE-4EBD-A91E-794279EB72BB}">
+<ds:datastoreItem xmlns:ds="http://schemas.openxmlformats.org/officeDocument/2006/customXml" ds:itemID="{8A58D0B9-706E-4099-8098-4B3FF52BAAB5}">
   <ds:schemaRefs>
-    <ds:schemaRef ds:uri="http://schemas.microsoft.com/sharepoint/v3/contenttype/forms"/>
+    <ds:schemaRef ds:uri="http://schemas.microsoft.com/office/2006/metadata/properties"/>
+    <ds:schemaRef ds:uri="http://schemas.microsoft.com/office/infopath/2007/PartnerControls"/>
+    <ds:schemaRef ds:uri="d900e117-17a0-4b24-9e47-511ef1d02c43"/>
+    <ds:schemaRef ds:uri="07604614-3dc3-41ec-bf79-0154897d33cf"/>
   </ds:schemaRefs>
 </ds:datastoreItem>
 </file>

</xml_diff>